<commit_message>
Implementation update and bug fixing
</commit_message>
<xml_diff>
--- a/Documentation/Problemen gamedev 1.docx
+++ b/Documentation/Problemen gamedev 1.docx
@@ -3,106 +3,94 @@
 <w:document xmlns:wpc="http://schemas.microsoft.com/office/word/2010/wordprocessingCanvas" xmlns:cx="http://schemas.microsoft.com/office/drawing/2014/chartex" xmlns:cx1="http://schemas.microsoft.com/office/drawing/2015/9/8/chartex" xmlns:cx2="http://schemas.microsoft.com/office/drawing/2015/10/21/chartex" xmlns:cx3="http://schemas.microsoft.com/office/drawing/2016/5/9/chartex" xmlns:cx4="http://schemas.microsoft.com/office/drawing/2016/5/10/chartex" xmlns:cx5="http://schemas.microsoft.com/office/drawing/2016/5/11/chartex" xmlns:cx6="http://schemas.microsoft.com/office/drawing/2016/5/12/chartex" xmlns:cx7="http://schemas.microsoft.com/office/drawing/2016/5/13/chartex" xmlns:cx8="http://schemas.microsoft.com/office/drawing/2016/5/14/chartex" xmlns:mc="http://schemas.openxmlformats.org/markup-compatibility/2006" xmlns:aink="http://schemas.microsoft.com/office/drawing/2016/ink" xmlns:am3d="http://schemas.microsoft.com/office/drawing/2017/model3d" xmlns:o="urn:schemas-microsoft-com:office:office" xmlns:r="http://schemas.openxmlformats.org/officeDocument/2006/relationships" xmlns:m="http://schemas.openxmlformats.org/officeDocument/2006/math" xmlns:v="urn:schemas-microsoft-com:vml" xmlns:wp14="http://schemas.microsoft.com/office/word/2010/wordprocessingDrawing" xmlns:wp="http://schemas.openxmlformats.org/drawingml/2006/wordprocessingDrawing" xmlns:w10="urn:schemas-microsoft-com:office:word" xmlns:w="http://schemas.openxmlformats.org/wordprocessingml/2006/main" xmlns:w14="http://schemas.microsoft.com/office/word/2010/wordml" xmlns:w15="http://schemas.microsoft.com/office/word/2012/wordml" xmlns:w16cid="http://schemas.microsoft.com/office/word/2016/wordml/cid" xmlns:w16se="http://schemas.microsoft.com/office/word/2015/wordml/symex" xmlns:wpg="http://schemas.microsoft.com/office/word/2010/wordprocessingGroup" xmlns:wpi="http://schemas.microsoft.com/office/word/2010/wordprocessingInk" xmlns:wne="http://schemas.microsoft.com/office/word/2006/wordml" xmlns:wps="http://schemas.microsoft.com/office/word/2010/wordprocessingShape" mc:Ignorable="w14 w15 w16se w16cid wp14">
   <w:body>
     <w:p>
-      <w:proofErr w:type="spellStart"/>
-      <w:r>
-        <w:t>Problemen</w:t>
-      </w:r>
-      <w:proofErr w:type="spellEnd"/>
-      <w:r>
-        <w:t xml:space="preserve"> in </w:t>
-      </w:r>
-      <w:proofErr w:type="spellStart"/>
-      <w:r>
-        <w:t>DevLab</w:t>
-      </w:r>
-      <w:proofErr w:type="spellEnd"/>
-      <w:r>
-        <w:t xml:space="preserve"> 1.</w:t>
-      </w:r>
-    </w:p>
-    <w:p/>
-    <w:p>
-      <w:pPr>
-        <w:rPr>
-          <w:lang w:val="nl-NL"/>
-        </w:rPr>
-      </w:pPr>
-      <w:r>
-        <w:rPr>
-          <w:lang w:val="nl-NL"/>
-        </w:rPr>
-        <w:t>Veel problemen met Git gevonden;</w:t>
-      </w:r>
-    </w:p>
-    <w:p>
-      <w:pPr>
-        <w:pStyle w:val="Lijstalinea"/>
+      <w:pPr>
+        <w:rPr>
+          <w:sz w:val="28"/>
+          <w:lang w:val="nl-NL"/>
+        </w:rPr>
+      </w:pPr>
+      <w:r>
+        <w:rPr>
+          <w:sz w:val="28"/>
+          <w:lang w:val="nl-NL"/>
+        </w:rPr>
+        <w:t>Problemen in DevLab 1.</w:t>
+      </w:r>
+    </w:p>
+    <w:p>
+      <w:pPr>
+        <w:rPr>
+          <w:sz w:val="28"/>
+          <w:lang w:val="nl-NL"/>
+        </w:rPr>
+      </w:pPr>
+    </w:p>
+    <w:p>
+      <w:pPr>
+        <w:rPr>
+          <w:sz w:val="28"/>
+          <w:lang w:val="nl-NL"/>
+        </w:rPr>
+      </w:pPr>
+      <w:r>
+        <w:rPr>
+          <w:sz w:val="28"/>
+          <w:lang w:val="nl-NL"/>
+        </w:rPr>
+        <w:t>Veel problemen met Git</w:t>
+      </w:r>
+      <w:r>
+        <w:rPr>
+          <w:sz w:val="28"/>
+          <w:lang w:val="nl-NL"/>
+        </w:rPr>
+        <w:t>;</w:t>
+      </w:r>
+    </w:p>
+    <w:p>
+      <w:pPr>
+        <w:pStyle w:val="ListParagraph"/>
         <w:numPr>
           <w:ilvl w:val="0"/>
           <w:numId w:val="2"/>
         </w:numPr>
         <w:rPr>
-          <w:lang w:val="nl-NL"/>
-        </w:rPr>
-      </w:pPr>
-      <w:proofErr w:type="spellStart"/>
-      <w:r>
-        <w:rPr>
-          <w:lang w:val="nl-NL"/>
-        </w:rPr>
-        <w:t>Gitignore</w:t>
-      </w:r>
-      <w:proofErr w:type="spellEnd"/>
-      <w:r>
-        <w:rPr>
-          <w:lang w:val="nl-NL"/>
-        </w:rPr>
-        <w:t xml:space="preserve"> op verkeerde plek.</w:t>
-      </w:r>
-    </w:p>
-    <w:p>
-      <w:pPr>
-        <w:pStyle w:val="Lijstalinea"/>
+          <w:sz w:val="28"/>
+          <w:lang w:val="nl-NL"/>
+        </w:rPr>
+      </w:pPr>
+      <w:r>
+        <w:rPr>
+          <w:sz w:val="28"/>
+          <w:lang w:val="nl-NL"/>
+        </w:rPr>
+        <w:t>Gitignore op verkeerde plek.</w:t>
+      </w:r>
+    </w:p>
+    <w:p>
+      <w:pPr>
+        <w:pStyle w:val="ListParagraph"/>
         <w:numPr>
           <w:ilvl w:val="0"/>
           <w:numId w:val="2"/>
         </w:numPr>
         <w:rPr>
-          <w:lang w:val="nl-NL"/>
-        </w:rPr>
-      </w:pPr>
-      <w:proofErr w:type="spellStart"/>
-      <w:r>
-        <w:rPr>
-          <w:lang w:val="nl-NL"/>
-        </w:rPr>
-        <w:t>Gitignore</w:t>
-      </w:r>
-      <w:proofErr w:type="spellEnd"/>
-      <w:r>
-        <w:rPr>
-          <w:lang w:val="nl-NL"/>
-        </w:rPr>
-        <w:t xml:space="preserve"> inlog issues dat we steeds opnieuw moeten inloggen om iets te </w:t>
-      </w:r>
-      <w:proofErr w:type="spellStart"/>
-      <w:r>
-        <w:rPr>
-          <w:lang w:val="nl-NL"/>
-        </w:rPr>
-        <w:t>committen</w:t>
-      </w:r>
-      <w:proofErr w:type="spellEnd"/>
-      <w:r>
-        <w:rPr>
-          <w:lang w:val="nl-NL"/>
-        </w:rPr>
-        <w:t xml:space="preserve"> of het inloggen werkt helemaal niet. (</w:t>
+          <w:sz w:val="28"/>
+          <w:lang w:val="nl-NL"/>
+        </w:rPr>
+      </w:pPr>
+      <w:r>
+        <w:rPr>
+          <w:sz w:val="28"/>
+          <w:lang w:val="nl-NL"/>
+        </w:rPr>
+        <w:t>Gitignore inlog issues dat we steeds opnieuw moeten inloggen om iets te committen of het inloggen werkt helemaal niet. (</w:t>
       </w:r>
       <w:hyperlink r:id="rId5" w:history="1">
         <w:r>
           <w:rPr>
             <w:rStyle w:val="Hyperlink"/>
+            <w:sz w:val="28"/>
             <w:lang w:val="nl-NL"/>
           </w:rPr>
           <w:t>example@outlook.com@github.com</w:t>
@@ -110,6 +98,7 @@
       </w:hyperlink>
       <w:r>
         <w:rPr>
+          <w:sz w:val="28"/>
           <w:lang w:val="nl-NL"/>
         </w:rPr>
         <w:t>)</w:t>
@@ -117,123 +106,348 @@
     </w:p>
     <w:p>
       <w:pPr>
-        <w:pStyle w:val="Lijstalinea"/>
+        <w:pStyle w:val="ListParagraph"/>
         <w:numPr>
           <w:ilvl w:val="0"/>
           <w:numId w:val="2"/>
         </w:numPr>
         <w:rPr>
-          <w:lang w:val="nl-NL"/>
-        </w:rPr>
-      </w:pPr>
-      <w:proofErr w:type="spellStart"/>
-      <w:r>
-        <w:rPr>
-          <w:lang w:val="nl-NL"/>
-        </w:rPr>
-        <w:t>Lack</w:t>
-      </w:r>
-      <w:proofErr w:type="spellEnd"/>
-      <w:r>
-        <w:rPr>
-          <w:lang w:val="nl-NL"/>
-        </w:rPr>
-        <w:t xml:space="preserve"> of </w:t>
-      </w:r>
-      <w:proofErr w:type="spellStart"/>
-      <w:r>
-        <w:rPr>
-          <w:lang w:val="nl-NL"/>
-        </w:rPr>
-        <w:t>communication</w:t>
-      </w:r>
-      <w:proofErr w:type="spellEnd"/>
-    </w:p>
-    <w:p>
-      <w:pPr>
-        <w:pStyle w:val="Lijstalinea"/>
+          <w:sz w:val="28"/>
+          <w:lang w:val="nl-NL"/>
+        </w:rPr>
+      </w:pPr>
+      <w:r>
+        <w:rPr>
+          <w:sz w:val="28"/>
+          <w:lang w:val="nl-NL"/>
+        </w:rPr>
+        <w:t>L</w:t>
+      </w:r>
+    </w:p>
+    <w:p>
+      <w:pPr>
+        <w:pStyle w:val="ListParagraph"/>
         <w:numPr>
           <w:ilvl w:val="0"/>
           <w:numId w:val="2"/>
         </w:numPr>
         <w:rPr>
-          <w:lang w:val="nl-NL"/>
-        </w:rPr>
-      </w:pPr>
-      <w:proofErr w:type="spellStart"/>
-      <w:r>
-        <w:rPr>
-          <w:lang w:val="nl-NL"/>
-        </w:rPr>
-        <w:t>Pistol</w:t>
-      </w:r>
-      <w:proofErr w:type="spellEnd"/>
-      <w:r>
-        <w:rPr>
-          <w:lang w:val="nl-NL"/>
-        </w:rPr>
-        <w:t xml:space="preserve"> en Hand </w:t>
-      </w:r>
-      <w:proofErr w:type="spellStart"/>
-      <w:r>
-        <w:rPr>
-          <w:lang w:val="nl-NL"/>
-        </w:rPr>
-        <w:t>animations</w:t>
-      </w:r>
-      <w:proofErr w:type="spellEnd"/>
-      <w:r>
-        <w:rPr>
-          <w:lang w:val="nl-NL"/>
-        </w:rPr>
-        <w:t xml:space="preserve"> (inefficiënt  en geen ervaring met </w:t>
-      </w:r>
-      <w:proofErr w:type="spellStart"/>
-      <w:r>
-        <w:rPr>
-          <w:lang w:val="nl-NL"/>
-        </w:rPr>
-        <w:t>implimenten</w:t>
-      </w:r>
-      <w:proofErr w:type="spellEnd"/>
-      <w:r>
-        <w:rPr>
-          <w:lang w:val="nl-NL"/>
-        </w:rPr>
-        <w:t>.</w:t>
-      </w:r>
-    </w:p>
-    <w:p>
-      <w:pPr>
-        <w:pStyle w:val="Lijstalinea"/>
+          <w:sz w:val="28"/>
+          <w:lang w:val="nl-NL"/>
+        </w:rPr>
+      </w:pPr>
+      <w:r>
+        <w:rPr>
+          <w:sz w:val="28"/>
+          <w:lang w:val="nl-NL"/>
+        </w:rPr>
+        <w:t>L</w:t>
+      </w:r>
+    </w:p>
+    <w:p>
+      <w:pPr>
+        <w:pStyle w:val="ListParagraph"/>
         <w:numPr>
           <w:ilvl w:val="0"/>
           <w:numId w:val="2"/>
         </w:numPr>
         <w:rPr>
-          <w:lang w:val="nl-NL"/>
-        </w:rPr>
-      </w:pPr>
-      <w:r>
-        <w:rPr>
-          <w:lang w:val="nl-NL"/>
-        </w:rPr>
-        <w:t>Aanwezigheid problemen.</w:t>
-      </w:r>
-    </w:p>
-    <w:p>
-      <w:pPr>
-        <w:pStyle w:val="Lijstalinea"/>
+          <w:sz w:val="28"/>
+          <w:lang w:val="nl-NL"/>
+        </w:rPr>
+      </w:pPr>
+      <w:r>
+        <w:rPr>
+          <w:sz w:val="28"/>
+          <w:lang w:val="nl-NL"/>
+        </w:rPr>
+        <w:t>L</w:t>
+      </w:r>
+    </w:p>
+    <w:p>
+      <w:pPr>
+        <w:pStyle w:val="ListParagraph"/>
         <w:numPr>
           <w:ilvl w:val="0"/>
           <w:numId w:val="2"/>
         </w:numPr>
         <w:rPr>
-          <w:lang w:val="nl-NL"/>
-        </w:rPr>
-      </w:pPr>
+          <w:sz w:val="28"/>
+          <w:lang w:val="nl-NL"/>
+        </w:rPr>
+      </w:pPr>
+      <w:r>
+        <w:rPr>
+          <w:sz w:val="28"/>
+          <w:lang w:val="nl-NL"/>
+        </w:rPr>
+        <w:t>L</w:t>
+      </w:r>
+    </w:p>
+    <w:p>
+      <w:pPr>
+        <w:pStyle w:val="ListParagraph"/>
+        <w:numPr>
+          <w:ilvl w:val="0"/>
+          <w:numId w:val="2"/>
+        </w:numPr>
+        <w:rPr>
+          <w:sz w:val="28"/>
+          <w:lang w:val="nl-NL"/>
+        </w:rPr>
+      </w:pPr>
+    </w:p>
+    <w:p>
+      <w:pPr>
+        <w:rPr>
+          <w:sz w:val="28"/>
+          <w:lang w:val="nl-NL"/>
+        </w:rPr>
+      </w:pPr>
+      <w:r>
+        <w:rPr>
+          <w:sz w:val="28"/>
+          <w:lang w:val="nl-NL"/>
+        </w:rPr>
+        <w:t>Problemen met assets;</w:t>
+      </w:r>
+    </w:p>
+    <w:p>
+      <w:pPr>
+        <w:pStyle w:val="ListParagraph"/>
+        <w:numPr>
+          <w:ilvl w:val="0"/>
+          <w:numId w:val="2"/>
+        </w:numPr>
+        <w:rPr>
+          <w:sz w:val="28"/>
+          <w:lang w:val="nl-NL"/>
+        </w:rPr>
+      </w:pPr>
+      <w:r>
+        <w:rPr>
+          <w:sz w:val="28"/>
+          <w:lang w:val="nl-NL"/>
+        </w:rPr>
+        <w:t>Pistol en Hand animations (ineffic</w:t>
+      </w:r>
+      <w:r>
+        <w:rPr>
+          <w:sz w:val="28"/>
+          <w:lang w:val="nl-NL"/>
+        </w:rPr>
+        <w:t>iënt  en geen ervaring met imple</w:t>
+      </w:r>
+      <w:r>
+        <w:rPr>
+          <w:sz w:val="28"/>
+          <w:lang w:val="nl-NL"/>
+        </w:rPr>
+        <w:t>menten.</w:t>
+      </w:r>
+    </w:p>
+    <w:p>
+      <w:pPr>
+        <w:pStyle w:val="ListParagraph"/>
+        <w:numPr>
+          <w:ilvl w:val="0"/>
+          <w:numId w:val="2"/>
+        </w:numPr>
+        <w:rPr>
+          <w:sz w:val="28"/>
+          <w:lang w:val="nl-NL"/>
+        </w:rPr>
+      </w:pPr>
+    </w:p>
+    <w:p>
+      <w:pPr>
+        <w:rPr>
+          <w:sz w:val="28"/>
+          <w:lang w:val="nl-NL"/>
+        </w:rPr>
+      </w:pPr>
+      <w:r>
+        <w:rPr>
+          <w:sz w:val="28"/>
+          <w:lang w:val="nl-NL"/>
+        </w:rPr>
+        <w:t>Problemen met groepsgenoten;</w:t>
+      </w:r>
+    </w:p>
+    <w:p>
+      <w:pPr>
+        <w:pStyle w:val="ListParagraph"/>
+        <w:numPr>
+          <w:ilvl w:val="0"/>
+          <w:numId w:val="2"/>
+        </w:numPr>
+        <w:rPr>
+          <w:sz w:val="28"/>
+          <w:lang w:val="nl-NL"/>
+        </w:rPr>
+      </w:pPr>
+      <w:r>
+        <w:rPr>
+          <w:sz w:val="28"/>
+          <w:lang w:val="nl-NL"/>
+        </w:rPr>
+        <w:t>Aanwezigheid</w:t>
+      </w:r>
+      <w:r>
+        <w:rPr>
+          <w:sz w:val="28"/>
+          <w:lang w:val="nl-NL"/>
+        </w:rPr>
+        <w:t>s</w:t>
+      </w:r>
+      <w:r>
+        <w:rPr>
+          <w:sz w:val="28"/>
+          <w:lang w:val="nl-NL"/>
+        </w:rPr>
+        <w:t xml:space="preserve"> problemen.</w:t>
+      </w:r>
+    </w:p>
+    <w:p>
+      <w:pPr>
+        <w:pStyle w:val="ListParagraph"/>
+        <w:numPr>
+          <w:ilvl w:val="0"/>
+          <w:numId w:val="2"/>
+        </w:numPr>
+        <w:rPr>
+          <w:sz w:val="28"/>
+          <w:lang w:val="nl-NL"/>
+        </w:rPr>
+      </w:pPr>
+      <w:r>
+        <w:rPr>
+          <w:sz w:val="28"/>
+          <w:lang w:val="nl-NL"/>
+        </w:rPr>
+        <w:t>Lack of communication</w:t>
+      </w:r>
+      <w:r>
+        <w:rPr>
+          <w:sz w:val="28"/>
+          <w:lang w:val="nl-NL"/>
+        </w:rPr>
+        <w:t>.</w:t>
+      </w:r>
+    </w:p>
+    <w:p>
+      <w:pPr>
+        <w:pStyle w:val="ListParagraph"/>
+        <w:numPr>
+          <w:ilvl w:val="0"/>
+          <w:numId w:val="2"/>
+        </w:numPr>
+        <w:rPr>
+          <w:sz w:val="28"/>
+          <w:lang w:val="nl-NL"/>
+        </w:rPr>
+      </w:pPr>
+      <w:r>
+        <w:rPr>
+          <w:sz w:val="28"/>
+          <w:lang w:val="nl-NL"/>
+        </w:rPr>
+        <w:t>Onduidelijke regels.</w:t>
+      </w:r>
+    </w:p>
+    <w:p>
+      <w:pPr>
+        <w:pStyle w:val="ListParagraph"/>
+        <w:numPr>
+          <w:ilvl w:val="0"/>
+          <w:numId w:val="2"/>
+        </w:numPr>
+        <w:rPr>
+          <w:sz w:val="28"/>
+          <w:lang w:val="nl-NL"/>
+        </w:rPr>
+      </w:pPr>
+      <w:r>
+        <w:rPr>
+          <w:sz w:val="28"/>
+          <w:lang w:val="nl-NL"/>
+        </w:rPr>
+        <w:t>Onenigheid tussen groepsgenoten.</w:t>
+      </w:r>
       <w:bookmarkStart w:id="0" w:name="_GoBack"/>
       <w:bookmarkEnd w:id="0"/>
+    </w:p>
+    <w:p>
+      <w:pPr>
+        <w:pStyle w:val="ListParagraph"/>
+        <w:numPr>
+          <w:ilvl w:val="0"/>
+          <w:numId w:val="2"/>
+        </w:numPr>
+        <w:rPr>
+          <w:sz w:val="28"/>
+          <w:lang w:val="nl-NL"/>
+        </w:rPr>
+      </w:pPr>
+      <w:r>
+        <w:rPr>
+          <w:sz w:val="28"/>
+          <w:lang w:val="nl-NL"/>
+        </w:rPr>
+        <w:t>L</w:t>
+      </w:r>
+    </w:p>
+    <w:p>
+      <w:pPr>
+        <w:ind w:left="360"/>
+        <w:rPr>
+          <w:sz w:val="28"/>
+          <w:lang w:val="nl-NL"/>
+        </w:rPr>
+      </w:pPr>
+    </w:p>
+    <w:p>
+      <w:pPr>
+        <w:rPr>
+          <w:sz w:val="28"/>
+          <w:lang w:val="nl-NL"/>
+        </w:rPr>
+      </w:pPr>
+      <w:r>
+        <w:rPr>
+          <w:sz w:val="28"/>
+          <w:lang w:val="nl-NL"/>
+        </w:rPr>
+        <w:t>Oplossingen;</w:t>
+      </w:r>
+    </w:p>
+    <w:p>
+      <w:pPr>
+        <w:pStyle w:val="ListParagraph"/>
+        <w:numPr>
+          <w:ilvl w:val="0"/>
+          <w:numId w:val="2"/>
+        </w:numPr>
+        <w:rPr>
+          <w:sz w:val="28"/>
+          <w:lang w:val="nl-NL"/>
+        </w:rPr>
+      </w:pPr>
+      <w:r>
+        <w:rPr>
+          <w:sz w:val="28"/>
+          <w:lang w:val="nl-NL"/>
+        </w:rPr>
+        <w:t>Na wat martelen, hebben we hulp gevraagd aan de leraar.</w:t>
+      </w:r>
+    </w:p>
+    <w:p>
+      <w:pPr>
+        <w:pStyle w:val="ListParagraph"/>
+        <w:rPr>
+          <w:lang w:val="nl-NL"/>
+        </w:rPr>
+      </w:pPr>
     </w:p>
     <w:sectPr>
       <w:pgSz w:w="12240" w:h="15840"/>
@@ -874,17 +1088,17 @@
     <w:lsdException w:name="Hashtag" w:semiHidden="1" w:unhideWhenUsed="1"/>
     <w:lsdException w:name="Unresolved Mention" w:semiHidden="1" w:unhideWhenUsed="1"/>
   </w:latentStyles>
-  <w:style w:type="paragraph" w:default="1" w:styleId="Standaard">
+  <w:style w:type="paragraph" w:default="1" w:styleId="Normal">
     <w:name w:val="Normal"/>
     <w:qFormat/>
   </w:style>
-  <w:style w:type="character" w:default="1" w:styleId="Standaardalinea-lettertype">
+  <w:style w:type="character" w:default="1" w:styleId="DefaultParagraphFont">
     <w:name w:val="Default Paragraph Font"/>
     <w:uiPriority w:val="1"/>
     <w:semiHidden/>
     <w:unhideWhenUsed/>
   </w:style>
-  <w:style w:type="table" w:default="1" w:styleId="Standaardtabel">
+  <w:style w:type="table" w:default="1" w:styleId="TableNormal">
     <w:name w:val="Normal Table"/>
     <w:uiPriority w:val="99"/>
     <w:semiHidden/>
@@ -899,15 +1113,15 @@
       </w:tblCellMar>
     </w:tblPr>
   </w:style>
-  <w:style w:type="numbering" w:default="1" w:styleId="Geenlijst">
+  <w:style w:type="numbering" w:default="1" w:styleId="NoList">
     <w:name w:val="No List"/>
     <w:uiPriority w:val="99"/>
     <w:semiHidden/>
     <w:unhideWhenUsed/>
   </w:style>
-  <w:style w:type="paragraph" w:styleId="Lijstalinea">
+  <w:style w:type="paragraph" w:styleId="ListParagraph">
     <w:name w:val="List Paragraph"/>
-    <w:basedOn w:val="Standaard"/>
+    <w:basedOn w:val="Normal"/>
     <w:uiPriority w:val="34"/>
     <w:qFormat/>
     <w:rsid w:val="008806CB"/>
@@ -918,7 +1132,7 @@
   </w:style>
   <w:style w:type="character" w:styleId="Hyperlink">
     <w:name w:val="Hyperlink"/>
-    <w:basedOn w:val="Standaardalinea-lettertype"/>
+    <w:basedOn w:val="DefaultParagraphFont"/>
     <w:uiPriority w:val="99"/>
     <w:unhideWhenUsed/>
     <w:rsid w:val="008806CB"/>
@@ -927,9 +1141,9 @@
       <w:u w:val="single"/>
     </w:rPr>
   </w:style>
-  <w:style w:type="character" w:styleId="Onopgelostemelding">
+  <w:style w:type="character" w:styleId="UnresolvedMention">
     <w:name w:val="Unresolved Mention"/>
-    <w:basedOn w:val="Standaardalinea-lettertype"/>
+    <w:basedOn w:val="DefaultParagraphFont"/>
     <w:uiPriority w:val="99"/>
     <w:semiHidden/>
     <w:unhideWhenUsed/>

</xml_diff>

<commit_message>
problemen en extra dev stuff
</commit_message>
<xml_diff>
--- a/Documentation/Problemen gamedev 1.docx
+++ b/Documentation/Problemen gamedev 1.docx
@@ -14,7 +14,23 @@
           <w:sz w:val="28"/>
           <w:lang w:val="nl-NL"/>
         </w:rPr>
-        <w:t>Problemen in DevLab 1.</w:t>
+        <w:t xml:space="preserve">Problemen in </w:t>
+      </w:r>
+      <w:proofErr w:type="spellStart"/>
+      <w:r>
+        <w:rPr>
+          <w:sz w:val="28"/>
+          <w:lang w:val="nl-NL"/>
+        </w:rPr>
+        <w:t>DevLab</w:t>
+      </w:r>
+      <w:proofErr w:type="spellEnd"/>
+      <w:r>
+        <w:rPr>
+          <w:sz w:val="28"/>
+          <w:lang w:val="nl-NL"/>
+        </w:rPr>
+        <w:t xml:space="preserve"> 1.</w:t>
       </w:r>
     </w:p>
     <w:p>
@@ -49,7 +65,7 @@
     </w:p>
     <w:p>
       <w:pPr>
-        <w:pStyle w:val="ListParagraph"/>
+        <w:pStyle w:val="Lijstalinea"/>
         <w:numPr>
           <w:ilvl w:val="0"/>
           <w:numId w:val="2"/>
@@ -59,17 +75,26 @@
           <w:lang w:val="nl-NL"/>
         </w:rPr>
       </w:pPr>
-      <w:r>
-        <w:rPr>
-          <w:sz w:val="28"/>
-          <w:lang w:val="nl-NL"/>
-        </w:rPr>
-        <w:t>Gitignore op verkeerde plek.</w:t>
-      </w:r>
-    </w:p>
-    <w:p>
-      <w:pPr>
-        <w:pStyle w:val="ListParagraph"/>
+      <w:proofErr w:type="spellStart"/>
+      <w:r>
+        <w:rPr>
+          <w:sz w:val="28"/>
+          <w:lang w:val="nl-NL"/>
+        </w:rPr>
+        <w:t>Gitignore</w:t>
+      </w:r>
+      <w:proofErr w:type="spellEnd"/>
+      <w:r>
+        <w:rPr>
+          <w:sz w:val="28"/>
+          <w:lang w:val="nl-NL"/>
+        </w:rPr>
+        <w:t xml:space="preserve"> op verkeerde plek.</w:t>
+      </w:r>
+    </w:p>
+    <w:p>
+      <w:pPr>
+        <w:pStyle w:val="Lijstalinea"/>
         <w:numPr>
           <w:ilvl w:val="0"/>
           <w:numId w:val="2"/>
@@ -79,12 +104,37 @@
           <w:lang w:val="nl-NL"/>
         </w:rPr>
       </w:pPr>
-      <w:r>
-        <w:rPr>
-          <w:sz w:val="28"/>
-          <w:lang w:val="nl-NL"/>
-        </w:rPr>
-        <w:t>Gitignore inlog issues dat we steeds opnieuw moeten inloggen om iets te committen of het inloggen werkt helemaal niet. (</w:t>
+      <w:proofErr w:type="spellStart"/>
+      <w:r>
+        <w:rPr>
+          <w:sz w:val="28"/>
+          <w:lang w:val="nl-NL"/>
+        </w:rPr>
+        <w:t>Gitignore</w:t>
+      </w:r>
+      <w:proofErr w:type="spellEnd"/>
+      <w:r>
+        <w:rPr>
+          <w:sz w:val="28"/>
+          <w:lang w:val="nl-NL"/>
+        </w:rPr>
+        <w:t xml:space="preserve"> inlog issues dat we steeds opnieuw moeten inloggen om iets te </w:t>
+      </w:r>
+      <w:proofErr w:type="spellStart"/>
+      <w:r>
+        <w:rPr>
+          <w:sz w:val="28"/>
+          <w:lang w:val="nl-NL"/>
+        </w:rPr>
+        <w:t>committen</w:t>
+      </w:r>
+      <w:proofErr w:type="spellEnd"/>
+      <w:r>
+        <w:rPr>
+          <w:sz w:val="28"/>
+          <w:lang w:val="nl-NL"/>
+        </w:rPr>
+        <w:t xml:space="preserve"> of het inloggen werkt helemaal niet. (</w:t>
       </w:r>
       <w:hyperlink r:id="rId5" w:history="1">
         <w:r>
@@ -106,7 +156,7 @@
     </w:p>
     <w:p>
       <w:pPr>
-        <w:pStyle w:val="ListParagraph"/>
+        <w:pStyle w:val="Lijstalinea"/>
         <w:numPr>
           <w:ilvl w:val="0"/>
           <w:numId w:val="2"/>
@@ -121,12 +171,56 @@
           <w:sz w:val="28"/>
           <w:lang w:val="nl-NL"/>
         </w:rPr>
-        <w:t>L</w:t>
-      </w:r>
-    </w:p>
-    <w:p>
-      <w:pPr>
-        <w:pStyle w:val="ListParagraph"/>
+        <w:t xml:space="preserve">Elkaars files krijgen in </w:t>
+      </w:r>
+      <w:r>
+        <w:rPr>
+          <w:sz w:val="28"/>
+          <w:lang w:val="nl-NL"/>
+        </w:rPr>
+        <w:t>een</w:t>
+      </w:r>
+      <w:r>
+        <w:rPr>
+          <w:sz w:val="28"/>
+          <w:lang w:val="nl-NL"/>
+        </w:rPr>
+        <w:t xml:space="preserve"> push (Arne kreeg files van Thomas om te pushen, Rief kreeg files van Arne om te pushen etc.)</w:t>
+      </w:r>
+      <w:r>
+        <w:rPr>
+          <w:sz w:val="28"/>
+          <w:lang w:val="nl-NL"/>
+        </w:rPr>
+        <w:t>.</w:t>
+      </w:r>
+    </w:p>
+    <w:p>
+      <w:pPr>
+        <w:rPr>
+          <w:sz w:val="28"/>
+          <w:lang w:val="nl-NL"/>
+        </w:rPr>
+      </w:pPr>
+    </w:p>
+    <w:p>
+      <w:pPr>
+        <w:rPr>
+          <w:sz w:val="28"/>
+          <w:lang w:val="nl-NL"/>
+        </w:rPr>
+      </w:pPr>
+      <w:r>
+        <w:rPr>
+          <w:sz w:val="28"/>
+          <w:lang w:val="nl-NL"/>
+        </w:rPr>
+        <w:t>Problemen met assets;</w:t>
+      </w:r>
+    </w:p>
+    <w:p>
+      <w:pPr>
+        <w:pStyle w:val="Lijstalinea"/>
         <w:numPr>
           <w:ilvl w:val="0"/>
           <w:numId w:val="2"/>
@@ -136,17 +230,86 @@
           <w:lang w:val="nl-NL"/>
         </w:rPr>
       </w:pPr>
-      <w:r>
-        <w:rPr>
-          <w:sz w:val="28"/>
-          <w:lang w:val="nl-NL"/>
-        </w:rPr>
-        <w:t>L</w:t>
-      </w:r>
-    </w:p>
-    <w:p>
-      <w:pPr>
-        <w:pStyle w:val="ListParagraph"/>
+      <w:proofErr w:type="spellStart"/>
+      <w:r>
+        <w:rPr>
+          <w:sz w:val="28"/>
+          <w:lang w:val="nl-NL"/>
+        </w:rPr>
+        <w:t>Pistol</w:t>
+      </w:r>
+      <w:proofErr w:type="spellEnd"/>
+      <w:r>
+        <w:rPr>
+          <w:sz w:val="28"/>
+          <w:lang w:val="nl-NL"/>
+        </w:rPr>
+        <w:t xml:space="preserve"> en Hand </w:t>
+      </w:r>
+      <w:proofErr w:type="spellStart"/>
+      <w:r>
+        <w:rPr>
+          <w:sz w:val="28"/>
+          <w:lang w:val="nl-NL"/>
+        </w:rPr>
+        <w:t>animations</w:t>
+      </w:r>
+      <w:proofErr w:type="spellEnd"/>
+      <w:r>
+        <w:rPr>
+          <w:sz w:val="28"/>
+          <w:lang w:val="nl-NL"/>
+        </w:rPr>
+        <w:t xml:space="preserve"> (ineffic</w:t>
+      </w:r>
+      <w:r>
+        <w:rPr>
+          <w:sz w:val="28"/>
+          <w:lang w:val="nl-NL"/>
+        </w:rPr>
+        <w:t xml:space="preserve">iënt  en geen ervaring met </w:t>
+      </w:r>
+      <w:proofErr w:type="spellStart"/>
+      <w:r>
+        <w:rPr>
+          <w:sz w:val="28"/>
+          <w:lang w:val="nl-NL"/>
+        </w:rPr>
+        <w:t>imp</w:t>
+      </w:r>
+      <w:r>
+        <w:rPr>
+          <w:sz w:val="28"/>
+          <w:lang w:val="nl-NL"/>
+        </w:rPr>
+        <w:t>le</w:t>
+      </w:r>
+      <w:r>
+        <w:rPr>
+          <w:sz w:val="28"/>
+          <w:lang w:val="nl-NL"/>
+        </w:rPr>
+        <w:t>menten</w:t>
+      </w:r>
+      <w:proofErr w:type="spellEnd"/>
+      <w:r>
+        <w:rPr>
+          <w:sz w:val="28"/>
+          <w:lang w:val="nl-NL"/>
+        </w:rPr>
+        <w:t>)</w:t>
+      </w:r>
+      <w:r>
+        <w:rPr>
+          <w:sz w:val="28"/>
+          <w:lang w:val="nl-NL"/>
+        </w:rPr>
+        <w:t>.</w:t>
+      </w:r>
+    </w:p>
+    <w:p>
+      <w:pPr>
+        <w:pStyle w:val="Lijstalinea"/>
         <w:numPr>
           <w:ilvl w:val="0"/>
           <w:numId w:val="2"/>
@@ -161,12 +324,35 @@
           <w:sz w:val="28"/>
           <w:lang w:val="nl-NL"/>
         </w:rPr>
-        <w:t>L</w:t>
-      </w:r>
-    </w:p>
-    <w:p>
-      <w:pPr>
-        <w:pStyle w:val="ListParagraph"/>
+        <w:t>Aura werkt niet goed en werd verwijderd uit het niets.</w:t>
+      </w:r>
+    </w:p>
+    <w:p>
+      <w:pPr>
+        <w:rPr>
+          <w:sz w:val="28"/>
+          <w:lang w:val="nl-NL"/>
+        </w:rPr>
+      </w:pPr>
+    </w:p>
+    <w:p>
+      <w:pPr>
+        <w:rPr>
+          <w:sz w:val="28"/>
+          <w:lang w:val="nl-NL"/>
+        </w:rPr>
+      </w:pPr>
+      <w:r>
+        <w:rPr>
+          <w:sz w:val="28"/>
+          <w:lang w:val="nl-NL"/>
+        </w:rPr>
+        <w:t>Problemen met groepsgenoten;</w:t>
+      </w:r>
+    </w:p>
+    <w:p>
+      <w:pPr>
+        <w:pStyle w:val="Lijstalinea"/>
         <w:numPr>
           <w:ilvl w:val="0"/>
           <w:numId w:val="2"/>
@@ -176,17 +362,33 @@
           <w:lang w:val="nl-NL"/>
         </w:rPr>
       </w:pPr>
-      <w:r>
-        <w:rPr>
-          <w:sz w:val="28"/>
-          <w:lang w:val="nl-NL"/>
-        </w:rPr>
-        <w:t>L</w:t>
-      </w:r>
-    </w:p>
-    <w:p>
-      <w:pPr>
-        <w:pStyle w:val="ListParagraph"/>
+      <w:proofErr w:type="spellStart"/>
+      <w:r>
+        <w:rPr>
+          <w:sz w:val="28"/>
+          <w:lang w:val="nl-NL"/>
+        </w:rPr>
+        <w:t>Aanwezigheid</w:t>
+      </w:r>
+      <w:r>
+        <w:rPr>
+          <w:sz w:val="28"/>
+          <w:lang w:val="nl-NL"/>
+        </w:rPr>
+        <w:t>s</w:t>
+      </w:r>
+      <w:proofErr w:type="spellEnd"/>
+      <w:r>
+        <w:rPr>
+          <w:sz w:val="28"/>
+          <w:lang w:val="nl-NL"/>
+        </w:rPr>
+        <w:t xml:space="preserve"> problemen.</w:t>
+      </w:r>
+    </w:p>
+    <w:p>
+      <w:pPr>
+        <w:pStyle w:val="Lijstalinea"/>
         <w:numPr>
           <w:ilvl w:val="0"/>
           <w:numId w:val="2"/>
@@ -196,25 +398,42 @@
           <w:lang w:val="nl-NL"/>
         </w:rPr>
       </w:pPr>
-    </w:p>
-    <w:p>
-      <w:pPr>
-        <w:rPr>
-          <w:sz w:val="28"/>
-          <w:lang w:val="nl-NL"/>
-        </w:rPr>
-      </w:pPr>
-      <w:r>
-        <w:rPr>
-          <w:sz w:val="28"/>
-          <w:lang w:val="nl-NL"/>
-        </w:rPr>
-        <w:t>Problemen met assets;</w:t>
-      </w:r>
-    </w:p>
-    <w:p>
-      <w:pPr>
-        <w:pStyle w:val="ListParagraph"/>
+      <w:proofErr w:type="spellStart"/>
+      <w:r>
+        <w:rPr>
+          <w:sz w:val="28"/>
+          <w:lang w:val="nl-NL"/>
+        </w:rPr>
+        <w:t>Lack</w:t>
+      </w:r>
+      <w:proofErr w:type="spellEnd"/>
+      <w:r>
+        <w:rPr>
+          <w:sz w:val="28"/>
+          <w:lang w:val="nl-NL"/>
+        </w:rPr>
+        <w:t xml:space="preserve"> of </w:t>
+      </w:r>
+      <w:proofErr w:type="spellStart"/>
+      <w:r>
+        <w:rPr>
+          <w:sz w:val="28"/>
+          <w:lang w:val="nl-NL"/>
+        </w:rPr>
+        <w:t>communication</w:t>
+      </w:r>
+      <w:proofErr w:type="spellEnd"/>
+      <w:r>
+        <w:rPr>
+          <w:sz w:val="28"/>
+          <w:lang w:val="nl-NL"/>
+        </w:rPr>
+        <w:t>.</w:t>
+      </w:r>
+    </w:p>
+    <w:p>
+      <w:pPr>
+        <w:pStyle w:val="Lijstalinea"/>
         <w:numPr>
           <w:ilvl w:val="0"/>
           <w:numId w:val="2"/>
@@ -229,26 +448,12 @@
           <w:sz w:val="28"/>
           <w:lang w:val="nl-NL"/>
         </w:rPr>
-        <w:t>Pistol en Hand animations (ineffic</w:t>
-      </w:r>
-      <w:r>
-        <w:rPr>
-          <w:sz w:val="28"/>
-          <w:lang w:val="nl-NL"/>
-        </w:rPr>
-        <w:t>iënt  en geen ervaring met imple</w:t>
-      </w:r>
-      <w:r>
-        <w:rPr>
-          <w:sz w:val="28"/>
-          <w:lang w:val="nl-NL"/>
-        </w:rPr>
-        <w:t>menten.</w:t>
-      </w:r>
-    </w:p>
-    <w:p>
-      <w:pPr>
-        <w:pStyle w:val="ListParagraph"/>
+        <w:t>Onduidelijke regels.</w:t>
+      </w:r>
+    </w:p>
+    <w:p>
+      <w:pPr>
+        <w:pStyle w:val="Lijstalinea"/>
         <w:numPr>
           <w:ilvl w:val="0"/>
           <w:numId w:val="2"/>
@@ -258,25 +463,128 @@
           <w:lang w:val="nl-NL"/>
         </w:rPr>
       </w:pPr>
-    </w:p>
-    <w:p>
-      <w:pPr>
-        <w:rPr>
-          <w:sz w:val="28"/>
-          <w:lang w:val="nl-NL"/>
-        </w:rPr>
-      </w:pPr>
-      <w:r>
-        <w:rPr>
-          <w:sz w:val="28"/>
-          <w:lang w:val="nl-NL"/>
-        </w:rPr>
-        <w:t>Problemen met groepsgenoten;</w:t>
-      </w:r>
-    </w:p>
-    <w:p>
-      <w:pPr>
-        <w:pStyle w:val="ListParagraph"/>
+      <w:r>
+        <w:rPr>
+          <w:sz w:val="28"/>
+          <w:lang w:val="nl-NL"/>
+        </w:rPr>
+        <w:t>Onenigheid tussen groepsgenoten.</w:t>
+      </w:r>
+      <w:r>
+        <w:rPr>
+          <w:sz w:val="28"/>
+          <w:lang w:val="nl-NL"/>
+        </w:rPr>
+        <w:t xml:space="preserve"> </w:t>
+      </w:r>
+    </w:p>
+    <w:p>
+      <w:pPr>
+        <w:rPr>
+          <w:sz w:val="28"/>
+          <w:lang w:val="nl-NL"/>
+        </w:rPr>
+      </w:pPr>
+    </w:p>
+    <w:p>
+      <w:pPr>
+        <w:rPr>
+          <w:sz w:val="28"/>
+          <w:lang w:val="nl-NL"/>
+        </w:rPr>
+      </w:pPr>
+    </w:p>
+    <w:p>
+      <w:pPr>
+        <w:rPr>
+          <w:sz w:val="28"/>
+          <w:lang w:val="nl-NL"/>
+        </w:rPr>
+      </w:pPr>
+    </w:p>
+    <w:p>
+      <w:pPr>
+        <w:rPr>
+          <w:sz w:val="28"/>
+          <w:lang w:val="nl-NL"/>
+        </w:rPr>
+      </w:pPr>
+    </w:p>
+    <w:p>
+      <w:pPr>
+        <w:rPr>
+          <w:sz w:val="28"/>
+          <w:lang w:val="nl-NL"/>
+        </w:rPr>
+      </w:pPr>
+    </w:p>
+    <w:p>
+      <w:pPr>
+        <w:rPr>
+          <w:sz w:val="28"/>
+          <w:lang w:val="nl-NL"/>
+        </w:rPr>
+      </w:pPr>
+    </w:p>
+    <w:p>
+      <w:pPr>
+        <w:rPr>
+          <w:sz w:val="28"/>
+          <w:lang w:val="nl-NL"/>
+        </w:rPr>
+      </w:pPr>
+    </w:p>
+    <w:p>
+      <w:pPr>
+        <w:rPr>
+          <w:sz w:val="28"/>
+          <w:lang w:val="nl-NL"/>
+        </w:rPr>
+      </w:pPr>
+    </w:p>
+    <w:p>
+      <w:pPr>
+        <w:rPr>
+          <w:sz w:val="28"/>
+          <w:lang w:val="nl-NL"/>
+        </w:rPr>
+      </w:pPr>
+      <w:r>
+        <w:rPr>
+          <w:sz w:val="28"/>
+          <w:lang w:val="nl-NL"/>
+        </w:rPr>
+        <w:lastRenderedPageBreak/>
+        <w:t>Oplossingen;</w:t>
+      </w:r>
+    </w:p>
+    <w:p>
+      <w:pPr>
+        <w:rPr>
+          <w:sz w:val="28"/>
+          <w:lang w:val="nl-NL"/>
+        </w:rPr>
+      </w:pPr>
+      <w:proofErr w:type="spellStart"/>
+      <w:r>
+        <w:rPr>
+          <w:sz w:val="28"/>
+          <w:lang w:val="nl-NL"/>
+        </w:rPr>
+        <w:t>Github</w:t>
+      </w:r>
+      <w:proofErr w:type="spellEnd"/>
+      <w:r>
+        <w:rPr>
+          <w:sz w:val="28"/>
+          <w:lang w:val="nl-NL"/>
+        </w:rPr>
+        <w:t>:</w:t>
+      </w:r>
+    </w:p>
+    <w:p>
+      <w:pPr>
+        <w:pStyle w:val="Lijstalinea"/>
         <w:numPr>
           <w:ilvl w:val="0"/>
           <w:numId w:val="2"/>
@@ -286,31 +594,26 @@
           <w:lang w:val="nl-NL"/>
         </w:rPr>
       </w:pPr>
-      <w:r>
-        <w:rPr>
-          <w:sz w:val="28"/>
-          <w:lang w:val="nl-NL"/>
-        </w:rPr>
-        <w:t>Aanwezigheid</w:t>
-      </w:r>
-      <w:r>
-        <w:rPr>
-          <w:sz w:val="28"/>
-          <w:lang w:val="nl-NL"/>
-        </w:rPr>
-        <w:t>s</w:t>
-      </w:r>
-      <w:r>
-        <w:rPr>
-          <w:sz w:val="28"/>
-          <w:lang w:val="nl-NL"/>
-        </w:rPr>
-        <w:t xml:space="preserve"> problemen.</w:t>
-      </w:r>
-    </w:p>
-    <w:p>
-      <w:pPr>
-        <w:pStyle w:val="ListParagraph"/>
+      <w:proofErr w:type="spellStart"/>
+      <w:r>
+        <w:rPr>
+          <w:sz w:val="28"/>
+          <w:lang w:val="nl-NL"/>
+        </w:rPr>
+        <w:t>Gitignore</w:t>
+      </w:r>
+      <w:proofErr w:type="spellEnd"/>
+      <w:r>
+        <w:rPr>
+          <w:sz w:val="28"/>
+          <w:lang w:val="nl-NL"/>
+        </w:rPr>
+        <w:t xml:space="preserve"> op de goede plek neergezet, geen issues meer mee gehad.</w:t>
+      </w:r>
+    </w:p>
+    <w:p>
+      <w:pPr>
+        <w:pStyle w:val="Lijstalinea"/>
         <w:numPr>
           <w:ilvl w:val="0"/>
           <w:numId w:val="2"/>
@@ -325,19 +628,43 @@
           <w:sz w:val="28"/>
           <w:lang w:val="nl-NL"/>
         </w:rPr>
-        <w:t>Lack of communication</w:t>
-      </w:r>
-      <w:r>
-        <w:rPr>
-          <w:sz w:val="28"/>
-          <w:lang w:val="nl-NL"/>
-        </w:rPr>
-        <w:t>.</w:t>
-      </w:r>
-    </w:p>
-    <w:p>
-      <w:pPr>
-        <w:pStyle w:val="ListParagraph"/>
+        <w:t>Heel vaak een nieuwe git aangemaakt om de meta file issue te voorkomen.</w:t>
+      </w:r>
+    </w:p>
+    <w:p>
+      <w:pPr>
+        <w:rPr>
+          <w:sz w:val="28"/>
+          <w:lang w:val="nl-NL"/>
+        </w:rPr>
+      </w:pPr>
+    </w:p>
+    <w:p>
+      <w:pPr>
+        <w:rPr>
+          <w:sz w:val="28"/>
+          <w:lang w:val="nl-NL"/>
+        </w:rPr>
+      </w:pPr>
+    </w:p>
+    <w:p>
+      <w:pPr>
+        <w:rPr>
+          <w:sz w:val="28"/>
+          <w:lang w:val="nl-NL"/>
+        </w:rPr>
+      </w:pPr>
+      <w:r>
+        <w:rPr>
+          <w:sz w:val="28"/>
+          <w:lang w:val="nl-NL"/>
+        </w:rPr>
+        <w:t>Assets:</w:t>
+      </w:r>
+    </w:p>
+    <w:p>
+      <w:pPr>
+        <w:pStyle w:val="Lijstalinea"/>
         <w:numPr>
           <w:ilvl w:val="0"/>
           <w:numId w:val="2"/>
@@ -347,17 +674,42 @@
           <w:lang w:val="nl-NL"/>
         </w:rPr>
       </w:pPr>
-      <w:r>
-        <w:rPr>
-          <w:sz w:val="28"/>
-          <w:lang w:val="nl-NL"/>
-        </w:rPr>
-        <w:t>Onduidelijke regels.</w:t>
-      </w:r>
-    </w:p>
-    <w:p>
-      <w:pPr>
-        <w:pStyle w:val="ListParagraph"/>
+      <w:proofErr w:type="spellStart"/>
+      <w:r>
+        <w:rPr>
+          <w:sz w:val="28"/>
+          <w:lang w:val="nl-NL"/>
+        </w:rPr>
+        <w:t>Pistol</w:t>
+      </w:r>
+      <w:proofErr w:type="spellEnd"/>
+      <w:r>
+        <w:rPr>
+          <w:sz w:val="28"/>
+          <w:lang w:val="nl-NL"/>
+        </w:rPr>
+        <w:t xml:space="preserve"> en hand zijn los geanimeerd, op deze manier krijgen we het </w:t>
+      </w:r>
+      <w:proofErr w:type="spellStart"/>
+      <w:r>
+        <w:rPr>
+          <w:sz w:val="28"/>
+          <w:lang w:val="nl-NL"/>
+        </w:rPr>
+        <w:t>het</w:t>
+      </w:r>
+      <w:proofErr w:type="spellEnd"/>
+      <w:r>
+        <w:rPr>
+          <w:sz w:val="28"/>
+          <w:lang w:val="nl-NL"/>
+        </w:rPr>
+        <w:t xml:space="preserve"> beste werkend.</w:t>
+      </w:r>
+    </w:p>
+    <w:p>
+      <w:pPr>
+        <w:pStyle w:val="Lijstalinea"/>
         <w:numPr>
           <w:ilvl w:val="0"/>
           <w:numId w:val="2"/>
@@ -372,14 +724,56 @@
           <w:sz w:val="28"/>
           <w:lang w:val="nl-NL"/>
         </w:rPr>
-        <w:t>Onenigheid tussen groepsgenoten.</w:t>
-      </w:r>
-      <w:bookmarkStart w:id="0" w:name="_GoBack"/>
-      <w:bookmarkEnd w:id="0"/>
-    </w:p>
-    <w:p>
-      <w:pPr>
-        <w:pStyle w:val="ListParagraph"/>
+        <w:t>Na wat martel</w:t>
+      </w:r>
+      <w:r>
+        <w:rPr>
+          <w:sz w:val="28"/>
+          <w:lang w:val="nl-NL"/>
+        </w:rPr>
+        <w:t>l</w:t>
+      </w:r>
+      <w:r>
+        <w:rPr>
+          <w:sz w:val="28"/>
+          <w:lang w:val="nl-NL"/>
+        </w:rPr>
+        <w:t>en, hebben we hulp gevraagd aan de leraar</w:t>
+      </w:r>
+      <w:r>
+        <w:rPr>
+          <w:sz w:val="28"/>
+          <w:lang w:val="nl-NL"/>
+        </w:rPr>
+        <w:t>.</w:t>
+      </w:r>
+    </w:p>
+    <w:p>
+      <w:pPr>
+        <w:rPr>
+          <w:sz w:val="28"/>
+          <w:lang w:val="nl-NL"/>
+        </w:rPr>
+      </w:pPr>
+    </w:p>
+    <w:p>
+      <w:pPr>
+        <w:rPr>
+          <w:sz w:val="28"/>
+          <w:lang w:val="nl-NL"/>
+        </w:rPr>
+      </w:pPr>
+      <w:r>
+        <w:rPr>
+          <w:sz w:val="28"/>
+          <w:lang w:val="nl-NL"/>
+        </w:rPr>
+        <w:t>Groep:</w:t>
+      </w:r>
+    </w:p>
+    <w:p>
+      <w:pPr>
+        <w:pStyle w:val="Lijstalinea"/>
         <w:numPr>
           <w:ilvl w:val="0"/>
           <w:numId w:val="2"/>
@@ -394,36 +788,44 @@
           <w:sz w:val="28"/>
           <w:lang w:val="nl-NL"/>
         </w:rPr>
-        <w:t>L</w:t>
-      </w:r>
-    </w:p>
-    <w:p>
-      <w:pPr>
-        <w:ind w:left="360"/>
-        <w:rPr>
-          <w:sz w:val="28"/>
-          <w:lang w:val="nl-NL"/>
-        </w:rPr>
-      </w:pPr>
-    </w:p>
-    <w:p>
-      <w:pPr>
-        <w:rPr>
-          <w:sz w:val="28"/>
-          <w:lang w:val="nl-NL"/>
-        </w:rPr>
-      </w:pPr>
-      <w:r>
-        <w:rPr>
-          <w:sz w:val="28"/>
-          <w:lang w:val="nl-NL"/>
-        </w:rPr>
-        <w:t>Oplossingen;</w:t>
-      </w:r>
-    </w:p>
-    <w:p>
-      <w:pPr>
-        <w:pStyle w:val="ListParagraph"/>
+        <w:t xml:space="preserve">Regels gemaakt waar iedereen het mee eens is. (dit pakte ook meteen de aanwezigheid en </w:t>
+      </w:r>
+      <w:proofErr w:type="spellStart"/>
+      <w:r>
+        <w:rPr>
+          <w:sz w:val="28"/>
+          <w:lang w:val="nl-NL"/>
+        </w:rPr>
+        <w:t>lack</w:t>
+      </w:r>
+      <w:proofErr w:type="spellEnd"/>
+      <w:r>
+        <w:rPr>
+          <w:sz w:val="28"/>
+          <w:lang w:val="nl-NL"/>
+        </w:rPr>
+        <w:t xml:space="preserve"> of </w:t>
+      </w:r>
+      <w:proofErr w:type="spellStart"/>
+      <w:r>
+        <w:rPr>
+          <w:sz w:val="28"/>
+          <w:lang w:val="nl-NL"/>
+        </w:rPr>
+        <w:t>communication</w:t>
+      </w:r>
+      <w:proofErr w:type="spellEnd"/>
+      <w:r>
+        <w:rPr>
+          <w:sz w:val="28"/>
+          <w:lang w:val="nl-NL"/>
+        </w:rPr>
+        <w:t xml:space="preserve"> aan)</w:t>
+      </w:r>
+    </w:p>
+    <w:p>
+      <w:pPr>
+        <w:pStyle w:val="Lijstalinea"/>
         <w:numPr>
           <w:ilvl w:val="0"/>
           <w:numId w:val="2"/>
@@ -438,16 +840,10 @@
           <w:sz w:val="28"/>
           <w:lang w:val="nl-NL"/>
         </w:rPr>
-        <w:t>Na wat martelen, hebben we hulp gevraagd aan de leraar.</w:t>
-      </w:r>
-    </w:p>
-    <w:p>
-      <w:pPr>
-        <w:pStyle w:val="ListParagraph"/>
-        <w:rPr>
-          <w:lang w:val="nl-NL"/>
-        </w:rPr>
-      </w:pPr>
+        <w:t>Onenigheden aan de kant gezet zodat we gewoon aan het project konden werken.</w:t>
+      </w:r>
+      <w:bookmarkStart w:id="0" w:name="_GoBack"/>
+      <w:bookmarkEnd w:id="0"/>
     </w:p>
     <w:sectPr>
       <w:pgSz w:w="12240" w:h="15840"/>
@@ -1088,17 +1484,17 @@
     <w:lsdException w:name="Hashtag" w:semiHidden="1" w:unhideWhenUsed="1"/>
     <w:lsdException w:name="Unresolved Mention" w:semiHidden="1" w:unhideWhenUsed="1"/>
   </w:latentStyles>
-  <w:style w:type="paragraph" w:default="1" w:styleId="Normal">
+  <w:style w:type="paragraph" w:default="1" w:styleId="Standaard">
     <w:name w:val="Normal"/>
     <w:qFormat/>
   </w:style>
-  <w:style w:type="character" w:default="1" w:styleId="DefaultParagraphFont">
+  <w:style w:type="character" w:default="1" w:styleId="Standaardalinea-lettertype">
     <w:name w:val="Default Paragraph Font"/>
     <w:uiPriority w:val="1"/>
     <w:semiHidden/>
     <w:unhideWhenUsed/>
   </w:style>
-  <w:style w:type="table" w:default="1" w:styleId="TableNormal">
+  <w:style w:type="table" w:default="1" w:styleId="Standaardtabel">
     <w:name w:val="Normal Table"/>
     <w:uiPriority w:val="99"/>
     <w:semiHidden/>
@@ -1113,15 +1509,15 @@
       </w:tblCellMar>
     </w:tblPr>
   </w:style>
-  <w:style w:type="numbering" w:default="1" w:styleId="NoList">
+  <w:style w:type="numbering" w:default="1" w:styleId="Geenlijst">
     <w:name w:val="No List"/>
     <w:uiPriority w:val="99"/>
     <w:semiHidden/>
     <w:unhideWhenUsed/>
   </w:style>
-  <w:style w:type="paragraph" w:styleId="ListParagraph">
+  <w:style w:type="paragraph" w:styleId="Lijstalinea">
     <w:name w:val="List Paragraph"/>
-    <w:basedOn w:val="Normal"/>
+    <w:basedOn w:val="Standaard"/>
     <w:uiPriority w:val="34"/>
     <w:qFormat/>
     <w:rsid w:val="008806CB"/>
@@ -1132,7 +1528,7 @@
   </w:style>
   <w:style w:type="character" w:styleId="Hyperlink">
     <w:name w:val="Hyperlink"/>
-    <w:basedOn w:val="DefaultParagraphFont"/>
+    <w:basedOn w:val="Standaardalinea-lettertype"/>
     <w:uiPriority w:val="99"/>
     <w:unhideWhenUsed/>
     <w:rsid w:val="008806CB"/>
@@ -1141,9 +1537,9 @@
       <w:u w:val="single"/>
     </w:rPr>
   </w:style>
-  <w:style w:type="character" w:styleId="UnresolvedMention">
+  <w:style w:type="character" w:styleId="Onopgelostemelding">
     <w:name w:val="Unresolved Mention"/>
-    <w:basedOn w:val="DefaultParagraphFont"/>
+    <w:basedOn w:val="Standaardalinea-lettertype"/>
     <w:uiPriority w:val="99"/>
     <w:semiHidden/>
     <w:unhideWhenUsed/>

</xml_diff>